<commit_message>
Tranferred ownership to organisation
</commit_message>
<xml_diff>
--- a/toprint.docx
+++ b/toprint.docx
@@ -15,10 +15,10 @@
           <w:noProof/>
         </w:rPr>
         <w:drawing>
-          <wp:inline distT="0" distB="0" distL="0" distR="0" wp14:anchorId="4C70DF29" wp14:editId="22BDA37B">
-            <wp:extent cx="5731510" cy="5731510"/>
-            <wp:effectExtent l="0" t="0" r="2540" b="2540"/>
-            <wp:docPr id="1" name="Picture 1"/>
+          <wp:inline distT="0" distB="0" distL="0" distR="0" wp14:anchorId="0B7BB743" wp14:editId="718A4B04">
+            <wp:extent cx="6642100" cy="6642100"/>
+            <wp:effectExtent l="0" t="0" r="6350" b="6350"/>
+            <wp:docPr id="2" name="Picture 2" descr="C:\Users\reger\Downloads\qr-code.png"/>
             <wp:cNvGraphicFramePr>
               <a:graphicFrameLocks xmlns:a="http://schemas.openxmlformats.org/drawingml/2006/main" noChangeAspect="1"/>
             </wp:cNvGraphicFramePr>
@@ -26,29 +26,36 @@
               <a:graphicData uri="http://schemas.openxmlformats.org/drawingml/2006/picture">
                 <pic:pic xmlns:pic="http://schemas.openxmlformats.org/drawingml/2006/picture">
                   <pic:nvPicPr>
-                    <pic:cNvPr id="1" name="qr-code (4).png"/>
-                    <pic:cNvPicPr/>
+                    <pic:cNvPr id="0" name="Picture 1" descr="C:\Users\reger\Downloads\qr-code.png"/>
+                    <pic:cNvPicPr>
+                      <a:picLocks noChangeAspect="1" noChangeArrowheads="1"/>
+                    </pic:cNvPicPr>
                   </pic:nvPicPr>
                   <pic:blipFill>
-                    <a:blip r:embed="rId4" cstate="print">
+                    <a:blip r:embed="rId5">
                       <a:extLst>
                         <a:ext uri="{28A0092B-C50C-407E-A947-70E740481C1C}">
                           <a14:useLocalDpi xmlns:a14="http://schemas.microsoft.com/office/drawing/2010/main" val="0"/>
                         </a:ext>
                       </a:extLst>
                     </a:blip>
+                    <a:srcRect/>
                     <a:stretch>
                       <a:fillRect/>
                     </a:stretch>
                   </pic:blipFill>
-                  <pic:spPr>
+                  <pic:spPr bwMode="auto">
                     <a:xfrm>
                       <a:off x="0" y="0"/>
-                      <a:ext cx="5731510" cy="5731510"/>
+                      <a:ext cx="6642100" cy="6642100"/>
                     </a:xfrm>
                     <a:prstGeom prst="rect">
                       <a:avLst/>
                     </a:prstGeom>
+                    <a:noFill/>
+                    <a:ln>
+                      <a:noFill/>
+                    </a:ln>
                   </pic:spPr>
                 </pic:pic>
               </a:graphicData>
@@ -56,6 +63,8 @@
           </wp:inline>
         </w:drawing>
       </w:r>
+      <w:bookmarkStart w:id="0" w:name="_GoBack"/>
+      <w:bookmarkEnd w:id="0"/>
     </w:p>
     <w:p>
       <w:pPr>
@@ -118,95 +127,18 @@
           <w:sz w:val="72"/>
           <w:szCs w:val="72"/>
         </w:rPr>
-        <w:t>http://bit.ly/2P6LaW1</w:t>
+        <w:t>http://bit.ly/tctdiitb</w:t>
       </w:r>
-    </w:p>
-    <w:p>
-      <w:pPr>
-        <w:rPr>
-          <w:rFonts w:ascii="3ds" w:hAnsi="3ds"/>
-          <w:color w:val="ED7D31" w:themeColor="accent2"/>
-          <w:sz w:val="72"/>
-          <w:szCs w:val="72"/>
-        </w:rPr>
-      </w:pPr>
-      <w:r>
-        <w:rPr>
-          <w:rFonts w:ascii="3ds" w:hAnsi="3ds"/>
-          <w:color w:val="ED7D31" w:themeColor="accent2"/>
-          <w:sz w:val="72"/>
-          <w:szCs w:val="72"/>
-        </w:rPr>
-        <w:br w:type="page"/>
-      </w:r>
-    </w:p>
-    <w:p>
-      <w:pPr>
-        <w:jc w:val="center"/>
-        <w:rPr>
-          <w:rFonts w:ascii="3ds" w:hAnsi="3ds"/>
-          <w:color w:val="ED7D31" w:themeColor="accent2"/>
-          <w:sz w:val="72"/>
-          <w:szCs w:val="72"/>
-        </w:rPr>
-      </w:pPr>
-      <w:r>
-        <w:rPr>
-          <w:rFonts w:ascii="3ds" w:hAnsi="3ds"/>
-          <w:noProof/>
-          <w:color w:val="ED7D31" w:themeColor="accent2"/>
-          <w:sz w:val="72"/>
-          <w:szCs w:val="72"/>
-        </w:rPr>
-        <w:lastRenderedPageBreak/>
-        <w:drawing>
-          <wp:inline distT="0" distB="0" distL="0" distR="0" wp14:anchorId="1246F6F4" wp14:editId="0C3D4BBD">
-            <wp:extent cx="6645910" cy="6645910"/>
-            <wp:effectExtent l="0" t="0" r="2540" b="2540"/>
-            <wp:docPr id="3" name="Picture 3"/>
-            <wp:cNvGraphicFramePr>
-              <a:graphicFrameLocks xmlns:a="http://schemas.openxmlformats.org/drawingml/2006/main" noChangeAspect="1"/>
-            </wp:cNvGraphicFramePr>
-            <a:graphic xmlns:a="http://schemas.openxmlformats.org/drawingml/2006/main">
-              <a:graphicData uri="http://schemas.openxmlformats.org/drawingml/2006/picture">
-                <pic:pic xmlns:pic="http://schemas.openxmlformats.org/drawingml/2006/picture">
-                  <pic:nvPicPr>
-                    <pic:cNvPr id="3" name="qr-code (5).png"/>
-                    <pic:cNvPicPr/>
-                  </pic:nvPicPr>
-                  <pic:blipFill>
-                    <a:blip r:embed="rId5" cstate="print">
-                      <a:extLst>
-                        <a:ext uri="{28A0092B-C50C-407E-A947-70E740481C1C}">
-                          <a14:useLocalDpi xmlns:a14="http://schemas.microsoft.com/office/drawing/2010/main" val="0"/>
-                        </a:ext>
-                      </a:extLst>
-                    </a:blip>
-                    <a:stretch>
-                      <a:fillRect/>
-                    </a:stretch>
-                  </pic:blipFill>
-                  <pic:spPr>
-                    <a:xfrm>
-                      <a:off x="0" y="0"/>
-                      <a:ext cx="6645910" cy="6645910"/>
-                    </a:xfrm>
-                    <a:prstGeom prst="rect">
-                      <a:avLst/>
-                    </a:prstGeom>
-                  </pic:spPr>
-                </pic:pic>
-              </a:graphicData>
-            </a:graphic>
-          </wp:inline>
-        </w:drawing>
-      </w:r>
-      <w:bookmarkStart w:id="0" w:name="_GoBack"/>
-      <w:bookmarkEnd w:id="0"/>
     </w:p>
     <w:sectPr>
       <w:pgSz w:w="11906" w:h="16838" w:code="9"/>
       <w:pgMar w:top="720" w:right="720" w:bottom="720" w:left="720" w:header="709" w:footer="709" w:gutter="0"/>
+      <w:pgBorders w:offsetFrom="page">
+        <w:top w:val="single" w:sz="4" w:space="24" w:color="auto"/>
+        <w:left w:val="single" w:sz="4" w:space="24" w:color="auto"/>
+        <w:bottom w:val="single" w:sz="4" w:space="24" w:color="auto"/>
+        <w:right w:val="single" w:sz="4" w:space="24" w:color="auto"/>
+      </w:pgBorders>
       <w:cols w:space="708"/>
       <w:docGrid w:linePitch="360"/>
     </w:sectPr>
@@ -230,7 +162,7 @@
       </w:pPr>
     </w:pPrDefault>
   </w:docDefaults>
-  <w:latentStyles w:defLockedState="0" w:defUIPriority="99" w:defSemiHidden="0" w:defUnhideWhenUsed="0" w:defQFormat="0" w:count="375">
+  <w:latentStyles w:defLockedState="0" w:defUIPriority="99" w:defSemiHidden="0" w:defUnhideWhenUsed="0" w:defQFormat="0" w:count="376">
     <w:lsdException w:name="Normal" w:uiPriority="0" w:qFormat="1"/>
     <w:lsdException w:name="heading 1" w:uiPriority="9" w:qFormat="1"/>
     <w:lsdException w:name="heading 2" w:semiHidden="1" w:uiPriority="9" w:unhideWhenUsed="1" w:qFormat="1"/>
@@ -336,7 +268,6 @@
     <w:lsdException w:name="HTML Sample" w:semiHidden="1" w:unhideWhenUsed="1"/>
     <w:lsdException w:name="HTML Typewriter" w:semiHidden="1" w:unhideWhenUsed="1"/>
     <w:lsdException w:name="HTML Variable" w:semiHidden="1" w:unhideWhenUsed="1"/>
-    <w:lsdException w:name="Normal Table" w:semiHidden="1" w:unhideWhenUsed="1"/>
     <w:lsdException w:name="annotation subject" w:semiHidden="1" w:unhideWhenUsed="1"/>
     <w:lsdException w:name="No List" w:semiHidden="1" w:unhideWhenUsed="1"/>
     <w:lsdException w:name="Outline List 1" w:semiHidden="1" w:unhideWhenUsed="1"/>
@@ -383,10 +314,8 @@
     <w:lsdException w:name="Table Subtle 2" w:semiHidden="1" w:unhideWhenUsed="1"/>
     <w:lsdException w:name="Table Web 1" w:semiHidden="1" w:unhideWhenUsed="1"/>
     <w:lsdException w:name="Table Web 2" w:semiHidden="1" w:unhideWhenUsed="1"/>
-    <w:lsdException w:name="Table Web 3" w:semiHidden="1" w:unhideWhenUsed="1"/>
     <w:lsdException w:name="Balloon Text" w:semiHidden="1" w:unhideWhenUsed="1"/>
     <w:lsdException w:name="Table Grid" w:uiPriority="39"/>
-    <w:lsdException w:name="Table Theme" w:semiHidden="1" w:unhideWhenUsed="1"/>
     <w:lsdException w:name="Placeholder Text" w:semiHidden="1"/>
     <w:lsdException w:name="No Spacing" w:uiPriority="1" w:qFormat="1"/>
     <w:lsdException w:name="Light Shading" w:uiPriority="60"/>
@@ -606,6 +535,7 @@
     <w:lsdException w:name="Smart Hyperlink" w:semiHidden="1" w:unhideWhenUsed="1"/>
     <w:lsdException w:name="Hashtag" w:semiHidden="1" w:unhideWhenUsed="1"/>
     <w:lsdException w:name="Unresolved Mention" w:semiHidden="1" w:unhideWhenUsed="1"/>
+    <w:lsdException w:name="Smart Link" w:semiHidden="1" w:unhideWhenUsed="1"/>
   </w:latentStyles>
   <w:style w:type="paragraph" w:default="1" w:styleId="Normal">
     <w:name w:val="Normal"/>
@@ -659,6 +589,36 @@
     <w:rPr>
       <w:color w:val="605E5C"/>
       <w:shd w:val="clear" w:color="auto" w:fill="E1DFDD"/>
+    </w:rPr>
+  </w:style>
+  <w:style w:type="paragraph" w:styleId="BalloonText">
+    <w:name w:val="Balloon Text"/>
+    <w:basedOn w:val="Normal"/>
+    <w:link w:val="BalloonTextChar"/>
+    <w:uiPriority w:val="99"/>
+    <w:semiHidden/>
+    <w:unhideWhenUsed/>
+    <w:rsid w:val="00C04E0A"/>
+    <w:pPr>
+      <w:spacing w:after="0" w:line="240" w:lineRule="auto"/>
+    </w:pPr>
+    <w:rPr>
+      <w:rFonts w:ascii="Segoe UI" w:hAnsi="Segoe UI" w:cs="Segoe UI"/>
+      <w:sz w:val="18"/>
+      <w:szCs w:val="16"/>
+    </w:rPr>
+  </w:style>
+  <w:style w:type="character" w:customStyle="1" w:styleId="BalloonTextChar">
+    <w:name w:val="Balloon Text Char"/>
+    <w:basedOn w:val="DefaultParagraphFont"/>
+    <w:link w:val="BalloonText"/>
+    <w:uiPriority w:val="99"/>
+    <w:semiHidden/>
+    <w:rsid w:val="00C04E0A"/>
+    <w:rPr>
+      <w:rFonts w:ascii="Segoe UI" w:hAnsi="Segoe UI" w:cs="Segoe UI"/>
+      <w:sz w:val="18"/>
+      <w:szCs w:val="16"/>
     </w:rPr>
   </w:style>
 </w:styles>
@@ -923,4 +883,16 @@
     </a:ext>
   </a:extLst>
 </a:theme>
+</file>
+
+<file path=customXml/item1.xml><?xml version="1.0" encoding="utf-8"?>
+<b:Sources xmlns:b="http://schemas.openxmlformats.org/officeDocument/2006/bibliography" xmlns="http://schemas.openxmlformats.org/officeDocument/2006/bibliography" SelectedStyle="\APASixthEditionOfficeOnline.xsl" StyleName="APA" Version="6"/>
+</file>
+
+<file path=customXml/itemProps1.xml><?xml version="1.0" encoding="utf-8"?>
+<ds:datastoreItem xmlns:ds="http://schemas.openxmlformats.org/officeDocument/2006/customXml" ds:itemID="{97AAFE78-275F-4C28-A57E-31281A3C17F3}">
+  <ds:schemaRefs>
+    <ds:schemaRef ds:uri="http://schemas.openxmlformats.org/officeDocument/2006/bibliography"/>
+  </ds:schemaRefs>
+</ds:datastoreItem>
 </file>
</xml_diff>